<commit_message>
adjust 1st para indent
</commit_message>
<xml_diff>
--- a/tenure_ref.docx
+++ b/tenure_ref.docx
@@ -57,7 +57,19 @@
           <w:rPr>
             <w:rStyle w:val="Hyperlink"/>
           </w:rPr>
-          <w:t>http://rmarkdown.rstudio.com</w:t>
+          <w:t>http://rmarkdown</w:t>
+        </w:r>
+        <w:r>
+          <w:rPr>
+            <w:rStyle w:val="Hyperlink"/>
+          </w:rPr>
+          <w:t>.</w:t>
+        </w:r>
+        <w:r>
+          <w:rPr>
+            <w:rStyle w:val="Hyperlink"/>
+          </w:rPr>
+          <w:t>rstudio.com</w:t>
         </w:r>
       </w:hyperlink>
       <w:r>
@@ -71,6 +83,8 @@
       <w:r>
         <w:t>This is another paragraph.</w:t>
       </w:r>
+      <w:bookmarkStart w:id="0" w:name="_GoBack"/>
+      <w:bookmarkEnd w:id="0"/>
     </w:p>
     <w:p>
       <w:pPr>
@@ -197,14 +211,14 @@
       <w:pPr>
         <w:pStyle w:val="Heading2"/>
       </w:pPr>
-      <w:bookmarkStart w:id="0" w:name="including-plots"/>
+      <w:bookmarkStart w:id="1" w:name="including-plots"/>
       <w:r>
         <w:t>Including</w:t>
       </w:r>
       <w:r>
         <w:t xml:space="preserve"> Plots</w:t>
       </w:r>
-      <w:bookmarkEnd w:id="0"/>
+      <w:bookmarkEnd w:id="1"/>
     </w:p>
     <w:p>
       <w:pPr>
@@ -295,24 +309,24 @@
       <w:pPr>
         <w:pStyle w:val="Heading2"/>
       </w:pPr>
-      <w:bookmarkStart w:id="1" w:name="more-demos"/>
+      <w:bookmarkStart w:id="2" w:name="more-demos"/>
       <w:r>
         <w:t>More</w:t>
       </w:r>
       <w:r>
         <w:t xml:space="preserve"> demos</w:t>
       </w:r>
-      <w:bookmarkEnd w:id="1"/>
+      <w:bookmarkEnd w:id="2"/>
     </w:p>
     <w:p>
       <w:pPr>
         <w:pStyle w:val="Heading3"/>
       </w:pPr>
-      <w:bookmarkStart w:id="2" w:name="include-a-table"/>
+      <w:bookmarkStart w:id="3" w:name="include-a-table"/>
       <w:r>
         <w:t>Include a table</w:t>
       </w:r>
-      <w:bookmarkEnd w:id="2"/>
+      <w:bookmarkEnd w:id="3"/>
     </w:p>
     <w:p>
       <w:pPr>
@@ -887,11 +901,9 @@
             <w:pPr>
               <w:pStyle w:val="Compact"/>
             </w:pPr>
-            <w:bookmarkStart w:id="3" w:name="_GoBack"/>
             <w:r>
               <w:t>M</w:t>
             </w:r>
-            <w:bookmarkEnd w:id="3"/>
           </w:p>
         </w:tc>
       </w:tr>
@@ -1533,6 +1545,7 @@
     <w:lsdException w:name="HTML Sample" w:semiHidden="1" w:unhideWhenUsed="1"/>
     <w:lsdException w:name="HTML Typewriter" w:semiHidden="1" w:unhideWhenUsed="1"/>
     <w:lsdException w:name="HTML Variable" w:semiHidden="1" w:unhideWhenUsed="1"/>
+    <w:lsdException w:name="Normal Table" w:semiHidden="1" w:unhideWhenUsed="1"/>
     <w:lsdException w:name="annotation subject" w:semiHidden="1" w:unhideWhenUsed="1"/>
     <w:lsdException w:name="No List" w:semiHidden="1" w:unhideWhenUsed="1"/>
     <w:lsdException w:name="Outline List 1" w:semiHidden="1" w:unhideWhenUsed="1"/>
@@ -1579,7 +1592,9 @@
     <w:lsdException w:name="Table Subtle 2" w:semiHidden="1" w:unhideWhenUsed="1"/>
     <w:lsdException w:name="Table Web 1" w:semiHidden="1" w:unhideWhenUsed="1"/>
     <w:lsdException w:name="Table Web 2" w:semiHidden="1" w:unhideWhenUsed="1"/>
+    <w:lsdException w:name="Table Web 3" w:semiHidden="1" w:unhideWhenUsed="1"/>
     <w:lsdException w:name="Balloon Text" w:semiHidden="1" w:unhideWhenUsed="1"/>
+    <w:lsdException w:name="Table Theme" w:semiHidden="1" w:unhideWhenUsed="1"/>
     <w:lsdException w:name="Placeholder Text" w:semiHidden="1"/>
     <w:lsdException w:name="Light Shading"/>
     <w:lsdException w:name="Light List"/>
@@ -1600,6 +1615,7 @@
     <w:lsdException w:name="Light Grid Accent 1"/>
     <w:lsdException w:name="Medium Shading 1 Accent 1"/>
     <w:lsdException w:name="Medium Shading 2 Accent 1"/>
+    <w:lsdException w:name="Medium List 1 Accent 1"/>
     <w:lsdException w:name="Revision" w:semiHidden="1"/>
     <w:lsdException w:name="Medium List 2 Accent 1"/>
     <w:lsdException w:name="Medium Grid 1 Accent 1"/>
@@ -1678,6 +1694,7 @@
     <w:lsdException w:name="Dark List Accent 6"/>
     <w:lsdException w:name="Colorful Shading Accent 6"/>
     <w:lsdException w:name="Colorful List Accent 6"/>
+    <w:lsdException w:name="Colorful Grid Accent 6"/>
     <w:lsdException w:name="Bibliography" w:semiHidden="1" w:unhideWhenUsed="1"/>
     <w:lsdException w:name="TOC Heading" w:semiHidden="1" w:unhideWhenUsed="1"/>
     <w:lsdException w:name="Grid Table 4" w:uiPriority="49"/>
@@ -2002,9 +2019,9 @@
     <w:basedOn w:val="Normal"/>
     <w:link w:val="BodyTextChar"/>
     <w:qFormat/>
-    <w:rsid w:val="006E77E4"/>
+    <w:rsid w:val="00174AAB"/>
     <w:pPr>
-      <w:spacing w:after="0"/>
+      <w:spacing w:after="240"/>
       <w:ind w:firstLine="720"/>
       <w:contextualSpacing/>
     </w:pPr>
@@ -2014,9 +2031,10 @@
     <w:basedOn w:val="BodyText"/>
     <w:next w:val="BodyText"/>
     <w:qFormat/>
-    <w:rsid w:val="006E77E4"/>
+    <w:rsid w:val="00174AAB"/>
     <w:pPr>
       <w:spacing w:before="240"/>
+      <w:ind w:firstLine="0"/>
     </w:pPr>
   </w:style>
   <w:style w:type="paragraph" w:customStyle="1" w:styleId="Compact">
@@ -2596,9 +2614,20 @@
     <w:name w:val="Body Text Char"/>
     <w:basedOn w:val="DefaultParagraphFont"/>
     <w:link w:val="BodyText"/>
-    <w:rsid w:val="006E77E4"/>
+    <w:rsid w:val="00174AAB"/>
     <w:rPr>
       <w:rFonts w:ascii="Times New Roman" w:hAnsi="Times New Roman"/>
+    </w:rPr>
+  </w:style>
+  <w:style w:type="character" w:styleId="FollowedHyperlink">
+    <w:name w:val="FollowedHyperlink"/>
+    <w:basedOn w:val="DefaultParagraphFont"/>
+    <w:semiHidden/>
+    <w:unhideWhenUsed/>
+    <w:rsid w:val="00174AAB"/>
+    <w:rPr>
+      <w:color w:val="800080" w:themeColor="followedHyperlink"/>
+      <w:u w:val="single"/>
     </w:rPr>
   </w:style>
 </w:styles>

</xml_diff>